<commit_message>
added script for getting codescene summary of analysis. Added summary reports. Updated use report.
</commit_message>
<xml_diff>
--- a/Deliverables/Miscellaneous/codescene_use_report.docx
+++ b/Deliverables/Miscellaneous/codescene_use_report.docx
@@ -5,28 +5,24 @@
     <w:p>
       <w:pPr>
         <w:pStyle w:val="Heading1"/>
-      </w:pPr>
-      <w:proofErr w:type="spellStart"/>
-      <w:r>
+        <w:rPr>
+          <w:lang w:val="en-US"/>
+        </w:rPr>
+      </w:pPr>
+      <w:proofErr w:type="spellStart"/>
+      <w:r>
+        <w:rPr>
+          <w:lang w:val="en-US"/>
+        </w:rPr>
         <w:t>CodeScene</w:t>
       </w:r>
       <w:proofErr w:type="spellEnd"/>
       <w:r>
-        <w:t xml:space="preserve"> </w:t>
-      </w:r>
-      <w:proofErr w:type="spellStart"/>
-      <w:r>
-        <w:t>integration</w:t>
-      </w:r>
-      <w:proofErr w:type="spellEnd"/>
-      <w:r>
-        <w:t xml:space="preserve"> </w:t>
-      </w:r>
-      <w:proofErr w:type="spellStart"/>
-      <w:r>
-        <w:t>report</w:t>
-      </w:r>
-      <w:proofErr w:type="spellEnd"/>
+        <w:rPr>
+          <w:lang w:val="en-US"/>
+        </w:rPr>
+        <w:t xml:space="preserve"> integration report</w:t>
+      </w:r>
     </w:p>
     <w:p>
       <w:pPr>
@@ -318,41 +314,13 @@
         <w:rPr>
           <w:lang w:val="en-US"/>
         </w:rPr>
-        <w:t xml:space="preserve"> provides different </w:t>
-      </w:r>
-      <w:proofErr w:type="gramStart"/>
-      <w:r>
-        <w:rPr>
-          <w:lang w:val="en-US"/>
-        </w:rPr>
-        <w:t>subscription based</w:t>
-      </w:r>
-      <w:proofErr w:type="gramEnd"/>
-      <w:r>
-        <w:rPr>
-          <w:lang w:val="en-US"/>
-        </w:rPr>
-        <w:t xml:space="preserve"> plans, a free trial and community edition for open-source software.</w:t>
-      </w:r>
-      <w:r>
-        <w:rPr>
-          <w:lang w:val="en-US"/>
-        </w:rPr>
-        <w:t xml:space="preserve"> It can be hosted on-</w:t>
-      </w:r>
-      <w:proofErr w:type="gramStart"/>
-      <w:r>
-        <w:rPr>
-          <w:lang w:val="en-US"/>
-        </w:rPr>
-        <w:t>premises, or</w:t>
-      </w:r>
-      <w:proofErr w:type="gramEnd"/>
-      <w:r>
-        <w:rPr>
-          <w:lang w:val="en-US"/>
-        </w:rPr>
-        <w:t xml:space="preserve"> purchased as a Software as a Service (SaaS), in which case </w:t>
+        <w:t xml:space="preserve"> provides different subscription based plans, a free trial and community edition for open-source software.</w:t>
+      </w:r>
+      <w:r>
+        <w:rPr>
+          <w:lang w:val="en-US"/>
+        </w:rPr>
+        <w:t xml:space="preserve"> It can be hosted on-premises, or purchased as a Software as a Service (SaaS), in which case </w:t>
       </w:r>
       <w:proofErr w:type="spellStart"/>
       <w:r>
@@ -625,6 +593,12 @@
         </w:rPr>
         <w:t>)</w:t>
       </w:r>
+      <w:r>
+        <w:rPr>
+          <w:lang w:val="en-US"/>
+        </w:rPr>
+        <w:t xml:space="preserve"> and the Apache repository (Apache foundation, n.d.).</w:t>
+      </w:r>
     </w:p>
     <w:p>
       <w:pPr>
@@ -721,6 +695,511 @@
           <w:lang w:val="en-US"/>
         </w:rPr>
       </w:pPr>
+      <w:r>
+        <w:rPr>
+          <w:lang w:val="en-US"/>
+        </w:rPr>
+        <w:t>This workflow was applicable to both our project (</w:t>
+      </w:r>
+      <w:proofErr w:type="spellStart"/>
+      <w:r>
+        <w:rPr>
+          <w:lang w:val="en-US"/>
+        </w:rPr>
+        <w:t>llm</w:t>
+      </w:r>
+      <w:proofErr w:type="spellEnd"/>
+      <w:r>
+        <w:rPr>
+          <w:lang w:val="en-US"/>
+        </w:rPr>
+        <w:t>-message-dispatch tool) and the freely-selectable Apache foundation project (commons-</w:t>
+      </w:r>
+      <w:proofErr w:type="spellStart"/>
+      <w:r>
+        <w:rPr>
+          <w:lang w:val="en-US"/>
+        </w:rPr>
+        <w:t>jexl</w:t>
+      </w:r>
+      <w:proofErr w:type="spellEnd"/>
+      <w:r>
+        <w:rPr>
+          <w:lang w:val="en-US"/>
+        </w:rPr>
+        <w:t>).</w:t>
+      </w:r>
+    </w:p>
+    <w:p>
+      <w:pPr>
+        <w:rPr>
+          <w:lang w:val="en-US"/>
+        </w:rPr>
+      </w:pPr>
+    </w:p>
+    <w:p>
+      <w:pPr>
+        <w:pStyle w:val="Heading3"/>
+        <w:rPr>
+          <w:lang w:val="en-US"/>
+        </w:rPr>
+      </w:pPr>
+      <w:r>
+        <w:rPr>
+          <w:lang w:val="en-US"/>
+        </w:rPr>
+        <w:t>Results</w:t>
+      </w:r>
+    </w:p>
+    <w:p>
+      <w:pPr>
+        <w:rPr>
+          <w:lang w:val="en-US"/>
+        </w:rPr>
+      </w:pPr>
+      <w:r>
+        <w:rPr>
+          <w:lang w:val="en-US"/>
+        </w:rPr>
+        <w:t xml:space="preserve">2 analyses were produced with </w:t>
+      </w:r>
+      <w:proofErr w:type="spellStart"/>
+      <w:r>
+        <w:rPr>
+          <w:lang w:val="en-US"/>
+        </w:rPr>
+        <w:t>CodeScene</w:t>
+      </w:r>
+      <w:proofErr w:type="spellEnd"/>
+      <w:r>
+        <w:rPr>
+          <w:lang w:val="en-US"/>
+        </w:rPr>
+        <w:t xml:space="preserve">, one for the </w:t>
+      </w:r>
+      <w:proofErr w:type="spellStart"/>
+      <w:r>
+        <w:rPr>
+          <w:lang w:val="en-US"/>
+        </w:rPr>
+        <w:t>llm</w:t>
+      </w:r>
+      <w:proofErr w:type="spellEnd"/>
+      <w:r>
+        <w:rPr>
+          <w:lang w:val="en-US"/>
+        </w:rPr>
+        <w:t>-message-dispatch-tool and one for the commons-</w:t>
+      </w:r>
+      <w:proofErr w:type="spellStart"/>
+      <w:r>
+        <w:rPr>
+          <w:lang w:val="en-US"/>
+        </w:rPr>
+        <w:t>jexl</w:t>
+      </w:r>
+      <w:proofErr w:type="spellEnd"/>
+      <w:r>
+        <w:rPr>
+          <w:lang w:val="en-US"/>
+        </w:rPr>
+        <w:t xml:space="preserve"> project. See Figure 1 and Figure 2, respectively. </w:t>
+      </w:r>
+    </w:p>
+    <w:p>
+      <w:pPr>
+        <w:rPr>
+          <w:lang w:val="en-US"/>
+        </w:rPr>
+      </w:pPr>
+    </w:p>
+    <w:p>
+      <w:pPr>
+        <w:rPr>
+          <w:lang w:val="en-US"/>
+        </w:rPr>
+      </w:pPr>
+      <w:r>
+        <w:rPr>
+          <w:lang w:val="en-US"/>
+        </w:rPr>
+        <w:t xml:space="preserve">We attempted to utilize the </w:t>
+      </w:r>
+      <w:r>
+        <w:rPr>
+          <w:lang w:val="en-US"/>
+        </w:rPr>
+        <w:t>REST</w:t>
+      </w:r>
+      <w:r>
+        <w:rPr>
+          <w:lang w:val="en-US"/>
+        </w:rPr>
+        <w:t xml:space="preserve"> API made available by the self-hosted </w:t>
+      </w:r>
+      <w:proofErr w:type="spellStart"/>
+      <w:r>
+        <w:rPr>
+          <w:lang w:val="en-US"/>
+        </w:rPr>
+        <w:t>CodeScene</w:t>
+      </w:r>
+      <w:proofErr w:type="spellEnd"/>
+      <w:r>
+        <w:rPr>
+          <w:lang w:val="en-US"/>
+        </w:rPr>
+        <w:t xml:space="preserve"> distribution, but were able to produce only summaries of analyses with it</w:t>
+      </w:r>
+      <w:r>
+        <w:rPr>
+          <w:lang w:val="en-US"/>
+        </w:rPr>
+        <w:t>, which were inadequate in automation of LLM runs for code-quality issue identification</w:t>
+      </w:r>
+      <w:r>
+        <w:rPr>
+          <w:lang w:val="en-US"/>
+        </w:rPr>
+        <w:t>.</w:t>
+      </w:r>
+      <w:r>
+        <w:rPr>
+          <w:lang w:val="en-US"/>
+        </w:rPr>
+        <w:t xml:space="preserve"> We opted to save these </w:t>
+      </w:r>
+      <w:r>
+        <w:rPr>
+          <w:lang w:val="en-US"/>
+        </w:rPr>
+        <w:t xml:space="preserve">analyses </w:t>
+      </w:r>
+      <w:r>
+        <w:rPr>
+          <w:lang w:val="en-US"/>
+        </w:rPr>
+        <w:t xml:space="preserve">to </w:t>
+      </w:r>
+      <w:r>
+        <w:rPr>
+          <w:lang w:val="en-US"/>
+        </w:rPr>
+        <w:t xml:space="preserve">the </w:t>
+      </w:r>
+      <w:proofErr w:type="spellStart"/>
+      <w:r>
+        <w:rPr>
+          <w:lang w:val="en-US"/>
+        </w:rPr>
+        <w:t>Github</w:t>
+      </w:r>
+      <w:proofErr w:type="spellEnd"/>
+      <w:r>
+        <w:rPr>
+          <w:lang w:val="en-US"/>
+        </w:rPr>
+        <w:t xml:space="preserve"> repository </w:t>
+      </w:r>
+      <w:r>
+        <w:rPr>
+          <w:lang w:val="en-US"/>
+        </w:rPr>
+        <w:t xml:space="preserve">anyway. They are available </w:t>
+      </w:r>
+      <w:r>
+        <w:rPr>
+          <w:lang w:val="en-US"/>
+        </w:rPr>
+        <w:t>in path: “</w:t>
+      </w:r>
+      <w:r>
+        <w:rPr>
+          <w:lang w:val="en-US"/>
+        </w:rPr>
+        <w:t>Deliverables/</w:t>
+      </w:r>
+      <w:proofErr w:type="spellStart"/>
+      <w:r>
+        <w:rPr>
+          <w:lang w:val="en-US"/>
+        </w:rPr>
+        <w:t>code_analysis_reports_codescene</w:t>
+      </w:r>
+      <w:proofErr w:type="spellEnd"/>
+      <w:r>
+        <w:rPr>
+          <w:lang w:val="en-US"/>
+        </w:rPr>
+        <w:t>”.</w:t>
+      </w:r>
+    </w:p>
+    <w:p>
+      <w:pPr>
+        <w:rPr>
+          <w:lang w:val="en-US"/>
+        </w:rPr>
+      </w:pPr>
+    </w:p>
+    <w:p>
+      <w:pPr>
+        <w:rPr>
+          <w:lang w:val="en-US"/>
+        </w:rPr>
+      </w:pPr>
+      <w:r>
+        <w:rPr>
+          <w:lang w:val="en-US"/>
+        </w:rPr>
+        <w:t>Analysis of the results is available in the main project report</w:t>
+      </w:r>
+      <w:r>
+        <w:rPr>
+          <w:lang w:val="en-US"/>
+        </w:rPr>
+        <w:t xml:space="preserve">, and the extensive text reports are available in the </w:t>
+      </w:r>
+      <w:proofErr w:type="spellStart"/>
+      <w:r>
+        <w:rPr>
+          <w:lang w:val="en-US"/>
+        </w:rPr>
+        <w:t>Github</w:t>
+      </w:r>
+      <w:proofErr w:type="spellEnd"/>
+      <w:r>
+        <w:rPr>
+          <w:lang w:val="en-US"/>
+        </w:rPr>
+        <w:t xml:space="preserve"> repository.</w:t>
+      </w:r>
+    </w:p>
+    <w:p>
+      <w:pPr>
+        <w:rPr>
+          <w:lang w:val="en-US"/>
+        </w:rPr>
+      </w:pPr>
+    </w:p>
+    <w:p>
+      <w:pPr>
+        <w:keepNext/>
+      </w:pPr>
+      <w:r>
+        <w:rPr>
+          <w:lang w:val="en-US"/>
+        </w:rPr>
+        <w:drawing>
+          <wp:inline distT="0" distB="0" distL="0" distR="0" wp14:anchorId="3F593C07" wp14:editId="38B96C0D">
+            <wp:extent cx="6274137" cy="4057193"/>
+            <wp:effectExtent l="19050" t="19050" r="12700" b="19685"/>
+            <wp:docPr id="277748597" name="Picture 1" descr="A screenshot of a computer&#10;&#10;AI-generated content may be incorrect."/>
+            <wp:cNvGraphicFramePr>
+              <a:graphicFrameLocks xmlns:a="http://schemas.openxmlformats.org/drawingml/2006/main" noChangeAspect="1"/>
+            </wp:cNvGraphicFramePr>
+            <a:graphic xmlns:a="http://schemas.openxmlformats.org/drawingml/2006/main">
+              <a:graphicData uri="http://schemas.openxmlformats.org/drawingml/2006/picture">
+                <pic:pic xmlns:pic="http://schemas.openxmlformats.org/drawingml/2006/picture">
+                  <pic:nvPicPr>
+                    <pic:cNvPr id="277748597" name="Picture 1" descr="A screenshot of a computer&#10;&#10;AI-generated content may be incorrect."/>
+                    <pic:cNvPicPr/>
+                  </pic:nvPicPr>
+                  <pic:blipFill>
+                    <a:blip r:embed="rId5"/>
+                    <a:stretch>
+                      <a:fillRect/>
+                    </a:stretch>
+                  </pic:blipFill>
+                  <pic:spPr>
+                    <a:xfrm>
+                      <a:off x="0" y="0"/>
+                      <a:ext cx="6294998" cy="4070683"/>
+                    </a:xfrm>
+                    <a:prstGeom prst="rect">
+                      <a:avLst/>
+                    </a:prstGeom>
+                    <a:ln>
+                      <a:solidFill>
+                        <a:schemeClr val="accent1"/>
+                      </a:solidFill>
+                    </a:ln>
+                  </pic:spPr>
+                </pic:pic>
+              </a:graphicData>
+            </a:graphic>
+          </wp:inline>
+        </w:drawing>
+      </w:r>
+    </w:p>
+    <w:p>
+      <w:pPr>
+        <w:pStyle w:val="Caption"/>
+        <w:rPr>
+          <w:lang w:val="en-US"/>
+        </w:rPr>
+      </w:pPr>
+      <w:r>
+        <w:rPr>
+          <w:lang w:val="en-US"/>
+        </w:rPr>
+        <w:t xml:space="preserve">Figure </w:t>
+      </w:r>
+      <w:r>
+        <w:fldChar w:fldCharType="begin"/>
+      </w:r>
+      <w:r>
+        <w:rPr>
+          <w:lang w:val="en-US"/>
+        </w:rPr>
+        <w:instrText xml:space="preserve"> SEQ Figure \* ARABIC </w:instrText>
+      </w:r>
+      <w:r>
+        <w:fldChar w:fldCharType="separate"/>
+      </w:r>
+      <w:r>
+        <w:rPr>
+          <w:noProof/>
+          <w:lang w:val="en-US"/>
+        </w:rPr>
+        <w:t>1</w:t>
+      </w:r>
+      <w:r>
+        <w:fldChar w:fldCharType="end"/>
+      </w:r>
+      <w:r>
+        <w:rPr>
+          <w:lang w:val="en-US"/>
+        </w:rPr>
+        <w:t xml:space="preserve">. LLM Message Dispatcher </w:t>
+      </w:r>
+      <w:proofErr w:type="spellStart"/>
+      <w:r>
+        <w:rPr>
+          <w:lang w:val="en-US"/>
+        </w:rPr>
+        <w:t>CodeScene</w:t>
+      </w:r>
+      <w:proofErr w:type="spellEnd"/>
+      <w:r>
+        <w:rPr>
+          <w:lang w:val="en-US"/>
+        </w:rPr>
+        <w:t xml:space="preserve"> analysis dashboard result</w:t>
+      </w:r>
+    </w:p>
+    <w:p>
+      <w:pPr>
+        <w:keepNext/>
+      </w:pPr>
+      <w:r>
+        <w:rPr>
+          <w:lang w:val="en-US"/>
+        </w:rPr>
+        <w:drawing>
+          <wp:inline distT="0" distB="0" distL="0" distR="0" wp14:anchorId="1AA8FEE1" wp14:editId="3316E224">
+            <wp:extent cx="6280630" cy="3971976"/>
+            <wp:effectExtent l="19050" t="19050" r="25400" b="9525"/>
+            <wp:docPr id="1234449500" name="Picture 1" descr="A screenshot of a computer&#10;&#10;AI-generated content may be incorrect."/>
+            <wp:cNvGraphicFramePr>
+              <a:graphicFrameLocks xmlns:a="http://schemas.openxmlformats.org/drawingml/2006/main" noChangeAspect="1"/>
+            </wp:cNvGraphicFramePr>
+            <a:graphic xmlns:a="http://schemas.openxmlformats.org/drawingml/2006/main">
+              <a:graphicData uri="http://schemas.openxmlformats.org/drawingml/2006/picture">
+                <pic:pic xmlns:pic="http://schemas.openxmlformats.org/drawingml/2006/picture">
+                  <pic:nvPicPr>
+                    <pic:cNvPr id="1234449500" name="Picture 1" descr="A screenshot of a computer&#10;&#10;AI-generated content may be incorrect."/>
+                    <pic:cNvPicPr/>
+                  </pic:nvPicPr>
+                  <pic:blipFill>
+                    <a:blip r:embed="rId6"/>
+                    <a:stretch>
+                      <a:fillRect/>
+                    </a:stretch>
+                  </pic:blipFill>
+                  <pic:spPr>
+                    <a:xfrm>
+                      <a:off x="0" y="0"/>
+                      <a:ext cx="6323195" cy="3998895"/>
+                    </a:xfrm>
+                    <a:prstGeom prst="rect">
+                      <a:avLst/>
+                    </a:prstGeom>
+                    <a:ln>
+                      <a:solidFill>
+                        <a:schemeClr val="accent1"/>
+                      </a:solidFill>
+                    </a:ln>
+                  </pic:spPr>
+                </pic:pic>
+              </a:graphicData>
+            </a:graphic>
+          </wp:inline>
+        </w:drawing>
+      </w:r>
+    </w:p>
+    <w:p>
+      <w:pPr>
+        <w:pStyle w:val="Caption"/>
+        <w:rPr>
+          <w:lang w:val="en-US"/>
+        </w:rPr>
+      </w:pPr>
+      <w:r>
+        <w:rPr>
+          <w:lang w:val="en-US"/>
+        </w:rPr>
+        <w:t xml:space="preserve">Figure </w:t>
+      </w:r>
+      <w:r>
+        <w:fldChar w:fldCharType="begin"/>
+      </w:r>
+      <w:r>
+        <w:rPr>
+          <w:lang w:val="en-US"/>
+        </w:rPr>
+        <w:instrText xml:space="preserve"> SEQ Figure \* ARABIC </w:instrText>
+      </w:r>
+      <w:r>
+        <w:fldChar w:fldCharType="separate"/>
+      </w:r>
+      <w:r>
+        <w:rPr>
+          <w:noProof/>
+          <w:lang w:val="en-US"/>
+        </w:rPr>
+        <w:t>2</w:t>
+      </w:r>
+      <w:r>
+        <w:fldChar w:fldCharType="end"/>
+      </w:r>
+      <w:r>
+        <w:rPr>
+          <w:lang w:val="en-US"/>
+        </w:rPr>
+        <w:t>. Commons-</w:t>
+      </w:r>
+      <w:proofErr w:type="spellStart"/>
+      <w:r>
+        <w:rPr>
+          <w:lang w:val="en-US"/>
+        </w:rPr>
+        <w:t>jexl</w:t>
+      </w:r>
+      <w:proofErr w:type="spellEnd"/>
+      <w:r>
+        <w:rPr>
+          <w:noProof/>
+          <w:lang w:val="en-US"/>
+        </w:rPr>
+        <w:t xml:space="preserve"> CodeScene analysis dashboard result</w:t>
+      </w:r>
+    </w:p>
+    <w:p>
+      <w:pPr>
+        <w:rPr>
+          <w:lang w:val="en-US"/>
+        </w:rPr>
+      </w:pPr>
     </w:p>
     <w:p>
       <w:pPr>
@@ -799,7 +1278,7 @@
         </w:rPr>
         <w:t xml:space="preserve">. Retrieved March 15, 2025, from </w:t>
       </w:r>
-      <w:hyperlink r:id="rId5" w:tgtFrame="_new" w:history="1">
+      <w:hyperlink r:id="rId7" w:tgtFrame="_new" w:history="1">
         <w:r>
           <w:rPr>
             <w:rStyle w:val="Hyperlink"/>
@@ -869,7 +1348,7 @@
         </w:rPr>
         <w:t xml:space="preserve">. Retrieved March 15, 2025, from </w:t>
       </w:r>
-      <w:hyperlink r:id="rId6" w:tgtFrame="_new" w:history="1">
+      <w:hyperlink r:id="rId8" w:tgtFrame="_new" w:history="1">
         <w:r>
           <w:rPr>
             <w:rStyle w:val="Hyperlink"/>
@@ -939,7 +1418,7 @@
         </w:rPr>
         <w:t xml:space="preserve">. Retrieved March 15, 2025, from </w:t>
       </w:r>
-      <w:hyperlink r:id="rId7" w:tgtFrame="_new" w:history="1">
+      <w:hyperlink r:id="rId9" w:tgtFrame="_new" w:history="1">
         <w:r>
           <w:rPr>
             <w:rStyle w:val="Hyperlink"/>
@@ -1005,7 +1484,7 @@
         </w:rPr>
         <w:t xml:space="preserve">. Retrieved March 15, 2025, from </w:t>
       </w:r>
-      <w:hyperlink r:id="rId8" w:tgtFrame="_new" w:history="1">
+      <w:hyperlink r:id="rId10" w:tgtFrame="_new" w:history="1">
         <w:r>
           <w:rPr>
             <w:rStyle w:val="Hyperlink"/>
@@ -1061,7 +1540,7 @@
         </w:rPr>
         <w:t xml:space="preserve">. Retrieved March 15, 2025, from </w:t>
       </w:r>
-      <w:hyperlink r:id="rId9" w:tgtFrame="_new" w:history="1">
+      <w:hyperlink r:id="rId11" w:tgtFrame="_new" w:history="1">
         <w:r>
           <w:rPr>
             <w:rStyle w:val="Hyperlink"/>
@@ -1139,36 +1618,79 @@
         </w:rPr>
         <w:t xml:space="preserve">, 2025, from </w:t>
       </w:r>
-      <w:hyperlink r:id="rId10" w:history="1">
+      <w:hyperlink r:id="rId12" w:history="1">
         <w:r>
           <w:rPr>
             <w:rStyle w:val="Hyperlink"/>
             <w:lang w:val="en-US"/>
           </w:rPr>
-          <w:t>https://githu</w:t>
+          <w:t>https://github.com/Nawzneen/llm-message-dispatch-tool</w:t>
         </w:r>
+      </w:hyperlink>
+    </w:p>
+    <w:p>
+      <w:pPr>
+        <w:rPr>
+          <w:lang w:val="en-US"/>
+        </w:rPr>
+      </w:pPr>
+      <w:r>
+        <w:rPr>
+          <w:lang w:val="en-US"/>
+        </w:rPr>
+        <w:t>Apache Foundation</w:t>
+      </w:r>
+      <w:r>
+        <w:rPr>
+          <w:lang w:val="en-US"/>
+        </w:rPr>
+        <w:t xml:space="preserve">. (n.d.). </w:t>
+      </w:r>
+      <w:r>
+        <w:rPr>
+          <w:i/>
+          <w:iCs/>
+          <w:lang w:val="en-US"/>
+        </w:rPr>
+        <w:t>commons-</w:t>
+      </w:r>
+      <w:proofErr w:type="spellStart"/>
+      <w:r>
+        <w:rPr>
+          <w:i/>
+          <w:iCs/>
+          <w:lang w:val="en-US"/>
+        </w:rPr>
+        <w:t>jexl</w:t>
+      </w:r>
+      <w:proofErr w:type="spellEnd"/>
+      <w:r>
+        <w:rPr>
+          <w:lang w:val="en-US"/>
+        </w:rPr>
+        <w:t xml:space="preserve"> [Source code]. GitHub. Retrieved March </w:t>
+      </w:r>
+      <w:r>
+        <w:rPr>
+          <w:lang w:val="en-US"/>
+        </w:rPr>
+        <w:t>22</w:t>
+      </w:r>
+      <w:r>
+        <w:rPr>
+          <w:lang w:val="en-US"/>
+        </w:rPr>
+        <w:t xml:space="preserve">, 2025, from </w:t>
+      </w:r>
+      <w:hyperlink r:id="rId13" w:history="1">
         <w:r>
           <w:rPr>
             <w:rStyle w:val="Hyperlink"/>
             <w:lang w:val="en-US"/>
           </w:rPr>
-          <w:t>b</w:t>
-        </w:r>
-        <w:r>
-          <w:rPr>
-            <w:rStyle w:val="Hyperlink"/>
-            <w:lang w:val="en-US"/>
-          </w:rPr>
-          <w:t>.com/Nawzneen/llm-message-dispatch-tool</w:t>
+          <w:t>https://github.com/apache/commons-jexl</w:t>
         </w:r>
       </w:hyperlink>
-    </w:p>
-    <w:p>
-      <w:pPr>
-        <w:rPr>
-          <w:lang w:val="en-US"/>
-        </w:rPr>
-      </w:pPr>
     </w:p>
     <w:sectPr>
       <w:pgSz w:w="11906" w:h="16838"/>
@@ -1898,6 +2420,7 @@
   <w:style w:type="character" w:default="1" w:styleId="DefaultParagraphFont">
     <w:name w:val="Default Paragraph Font"/>
     <w:uiPriority w:val="1"/>
+    <w:semiHidden/>
     <w:unhideWhenUsed/>
   </w:style>
   <w:style w:type="table" w:default="1" w:styleId="TableNormal">
@@ -2325,6 +2848,24 @@
     <w:rPr>
       <w:color w:val="96607D" w:themeColor="followedHyperlink"/>
       <w:u w:val="single"/>
+    </w:rPr>
+  </w:style>
+  <w:style w:type="paragraph" w:styleId="Caption">
+    <w:name w:val="caption"/>
+    <w:basedOn w:val="Normal"/>
+    <w:next w:val="Normal"/>
+    <w:uiPriority w:val="35"/>
+    <w:unhideWhenUsed/>
+    <w:rsid w:val="00AA372F"/>
+    <w:pPr>
+      <w:spacing w:after="200"/>
+    </w:pPr>
+    <w:rPr>
+      <w:i/>
+      <w:iCs/>
+      <w:color w:val="0E2841" w:themeColor="text2"/>
+      <w:sz w:val="18"/>
+      <w:szCs w:val="18"/>
     </w:rPr>
   </w:style>
 </w:styles>

</xml_diff>